<commit_message>
Added new two photos and increased dices detection, some initial text in report describing the program.
</commit_message>
<xml_diff>
--- a/Sprawozdanie.docx
+++ b/Sprawozdanie.docx
@@ -13,7 +13,13 @@
         <w:rPr>
           <w:lang w:val="pl-PL"/>
         </w:rPr>
-        <w:t>Wykrywanie liczby oczek na kostce</w:t>
+        <w:t xml:space="preserve">Wykrywanie </w:t>
+      </w:r>
+      <w:r>
+        <w:rPr>
+          <w:lang w:val="pl-PL"/>
+        </w:rPr>
+        <w:t>kości do gry na zdjęciach</w:t>
       </w:r>
     </w:p>
     <w:p>
@@ -24,35 +30,7 @@
         <w:rPr>
           <w:rStyle w:val="Wyrnieniedelikatne"/>
         </w:rPr>
-        <w:t xml:space="preserve">Krzysztof </w:t>
-      </w:r>
-      <w:proofErr w:type="spellStart"/>
-      <w:r>
-        <w:rPr>
-          <w:rStyle w:val="Wyrnieniedelikatne"/>
-        </w:rPr>
-        <w:t>Karpiński</w:t>
-      </w:r>
-      <w:proofErr w:type="spellEnd"/>
-      <w:r>
-        <w:rPr>
-          <w:rStyle w:val="Wyrnieniedelikatne"/>
-        </w:rPr>
-        <w:t xml:space="preserve">, </w:t>
-      </w:r>
-      <w:proofErr w:type="spellStart"/>
-      <w:r>
-        <w:rPr>
-          <w:rStyle w:val="Wyrnieniedelikatne"/>
-        </w:rPr>
-        <w:t>Witold</w:t>
-      </w:r>
-      <w:proofErr w:type="spellEnd"/>
-      <w:r>
-        <w:rPr>
-          <w:rStyle w:val="Wyrnieniedelikatne"/>
-        </w:rPr>
-        <w:t xml:space="preserve"> </w:t>
+        <w:t xml:space="preserve">Witold </w:t>
       </w:r>
       <w:proofErr w:type="spellStart"/>
       <w:r>
@@ -83,8 +61,267 @@
           <w:lang w:val="pl-PL"/>
         </w:rPr>
       </w:pPr>
+      <w:r>
+        <w:rPr>
+          <w:lang w:val="pl-PL"/>
+        </w:rPr>
+        <w:br w:type="page"/>
+      </w:r>
+    </w:p>
+    <w:p>
+      <w:pPr>
+        <w:pStyle w:val="Nagwek1"/>
+        <w:numPr>
+          <w:ilvl w:val="0"/>
+          <w:numId w:val="1"/>
+        </w:numPr>
+        <w:rPr>
+          <w:lang w:val="pl-PL"/>
+        </w:rPr>
+      </w:pPr>
+      <w:r>
+        <w:rPr>
+          <w:lang w:val="pl-PL"/>
+        </w:rPr>
+        <w:lastRenderedPageBreak/>
+        <w:t>Wprowadzenie</w:t>
+      </w:r>
+    </w:p>
+    <w:p>
+      <w:pPr>
+        <w:rPr>
+          <w:lang w:val="pl-PL"/>
+        </w:rPr>
+      </w:pPr>
+    </w:p>
+    <w:p>
+      <w:pPr>
+        <w:rPr>
+          <w:lang w:val="pl-PL"/>
+        </w:rPr>
+      </w:pPr>
+      <w:r>
+        <w:rPr>
+          <w:lang w:val="pl-PL"/>
+        </w:rPr>
+        <w:t>Celem projektu jest wytworzenie programu, którego jedynym zadaniem jest wykrycie kości (dowolny kolor, dowolne tło) na zdjęciu (w dowolnej ilości) wykorzystując jedynie manipulacje na dostarczonych obrazach dowolnie je przetwarzając – krótko, bez zastosowań sztucznej inteligencji lub ingerencji zewnętrznej, jak `</w:t>
+      </w:r>
+      <w:proofErr w:type="spellStart"/>
+      <w:r>
+        <w:rPr>
+          <w:lang w:val="pl-PL"/>
+        </w:rPr>
+        <w:t>template</w:t>
+      </w:r>
+      <w:proofErr w:type="spellEnd"/>
+      <w:r>
+        <w:rPr>
+          <w:lang w:val="pl-PL"/>
+        </w:rPr>
+        <w:t xml:space="preserve"> </w:t>
+      </w:r>
+      <w:proofErr w:type="spellStart"/>
+      <w:r>
+        <w:rPr>
+          <w:lang w:val="pl-PL"/>
+        </w:rPr>
+        <w:t>matching</w:t>
+      </w:r>
+      <w:proofErr w:type="spellEnd"/>
+      <w:r>
+        <w:rPr>
+          <w:lang w:val="pl-PL"/>
+        </w:rPr>
+        <w:t>`.</w:t>
+      </w:r>
+    </w:p>
+    <w:p>
+      <w:pPr>
+        <w:rPr>
+          <w:lang w:val="pl-PL"/>
+        </w:rPr>
+      </w:pPr>
+      <w:r>
+        <w:rPr>
+          <w:lang w:val="pl-PL"/>
+        </w:rPr>
+        <w:t>Strategi</w:t>
+      </w:r>
+      <w:r>
+        <w:rPr>
+          <w:lang w:val="pl-PL"/>
+        </w:rPr>
+        <w:t>a wykrywania jest prosta – początkowo poszukujemy samych kostek, następnie wyniki filtrujemy przez szereg porównań, po czym na odfiltrowanych kandydatach poszukujemy kropek. Warto jednak nadmienić, że w programie nie jest nigdzie zdefiniowane jak wygląda kostka – jest to po prostu obiekt wyróżniający się na tle otoczenia. Podobnie definiujemy kropkę, z tą różnicą, że tutaj przyjmujemy ogólne założenia co do jej rozmiarów w stosunku do kostki.</w:t>
+      </w:r>
+    </w:p>
+    <w:p>
+      <w:pPr>
+        <w:rPr>
+          <w:lang w:val="pl-PL"/>
+        </w:rPr>
+      </w:pPr>
+      <w:r>
+        <w:rPr>
+          <w:lang w:val="pl-PL"/>
+        </w:rPr>
+        <w:t xml:space="preserve">W programie posługujemy się abstrakcją obiektu, a konkretnie jego </w:t>
+      </w:r>
+      <w:proofErr w:type="spellStart"/>
+      <w:r>
+        <w:rPr>
+          <w:lang w:val="pl-PL"/>
+        </w:rPr>
+        <w:t>bounding</w:t>
+      </w:r>
+      <w:proofErr w:type="spellEnd"/>
+      <w:r>
+        <w:rPr>
+          <w:lang w:val="pl-PL"/>
+        </w:rPr>
+        <w:t xml:space="preserve"> </w:t>
+      </w:r>
+      <w:proofErr w:type="spellStart"/>
+      <w:r>
+        <w:rPr>
+          <w:lang w:val="pl-PL"/>
+        </w:rPr>
+        <w:t>boxem</w:t>
+      </w:r>
+      <w:proofErr w:type="spellEnd"/>
+      <w:r>
+        <w:rPr>
+          <w:lang w:val="pl-PL"/>
+        </w:rPr>
+        <w:t xml:space="preserve">. Jedyne założenie co do niego jest takie, że ma on kształt prostokąta mniej lub bardziej przypominającego kwadrat (w przypadku poszukiwania kostek przyjmujemy, ze </w:t>
+      </w:r>
+      <w:proofErr w:type="spellStart"/>
+      <w:r>
+        <w:rPr>
+          <w:lang w:val="pl-PL"/>
+        </w:rPr>
+        <w:t>owy</w:t>
+      </w:r>
+      <w:proofErr w:type="spellEnd"/>
+      <w:r>
+        <w:rPr>
+          <w:lang w:val="pl-PL"/>
+        </w:rPr>
+        <w:t xml:space="preserve"> </w:t>
+      </w:r>
+      <w:proofErr w:type="spellStart"/>
+      <w:r>
+        <w:rPr>
+          <w:lang w:val="pl-PL"/>
+        </w:rPr>
+        <w:t>bounding</w:t>
+      </w:r>
+      <w:proofErr w:type="spellEnd"/>
+      <w:r>
+        <w:rPr>
+          <w:lang w:val="pl-PL"/>
+        </w:rPr>
+        <w:t xml:space="preserve"> </w:t>
+      </w:r>
+      <w:proofErr w:type="spellStart"/>
+      <w:r>
+        <w:rPr>
+          <w:lang w:val="pl-PL"/>
+        </w:rPr>
+        <w:t>box</w:t>
+      </w:r>
+      <w:proofErr w:type="spellEnd"/>
+      <w:r>
+        <w:rPr>
+          <w:lang w:val="pl-PL"/>
+        </w:rPr>
+        <w:t xml:space="preserve"> ma stosunek boków maksymalnie 2:1 niezależnie od </w:t>
+      </w:r>
+      <w:r>
+        <w:rPr>
+          <w:lang w:val="pl-PL"/>
+        </w:rPr>
+        <w:t>krawędzi).</w:t>
+      </w:r>
+      <w:r>
+        <w:rPr>
+          <w:lang w:val="pl-PL"/>
+        </w:rPr>
+        <w:t xml:space="preserve"> W przypadku kropek na kostce dochodzi ograniczenie, że może być ich maksymalnie 6, jednak gdy żadna nie zostanie wykryta, takowa kostka nie jest w ogóle brana pod uwagę w wyniku.</w:t>
+      </w:r>
+    </w:p>
+    <w:p>
+      <w:pPr>
+        <w:rPr>
+          <w:lang w:val="pl-PL"/>
+        </w:rPr>
+      </w:pPr>
+      <w:r>
+        <w:rPr>
+          <w:lang w:val="pl-PL"/>
+        </w:rPr>
+        <w:t>Tworząc program próbowano utrzymać tendencje do ignorowania szumów występujących również na obrazie, jak tekst (pospolite w obrazach pobieranych z Internetu) czy odblaski światła. Zabiegi te często jednak mogą wpływać na poprawność programu (częściej na ignorowanie poprawnego wyniku, aniżeli jego zastosowanie).</w:t>
+      </w:r>
+    </w:p>
+    <w:p>
+      <w:pPr>
+        <w:rPr>
+          <w:lang w:val="pl-PL"/>
+        </w:rPr>
+      </w:pPr>
+      <w:r>
+        <w:rPr>
+          <w:lang w:val="pl-PL"/>
+        </w:rPr>
+        <w:t>Niestety, powyższe funkcjonalności częściowo usztywniają możliwości aplikacji ze względu na:</w:t>
+      </w:r>
+    </w:p>
+    <w:p>
+      <w:pPr>
+        <w:rPr>
+          <w:lang w:val="pl-PL"/>
+        </w:rPr>
+      </w:pPr>
+      <w:r>
+        <w:rPr>
+          <w:lang w:val="pl-PL"/>
+        </w:rPr>
+        <w:t>- bliskość kości: w przypadku zbyt dużej bliskości kości mogą zostać zidentyfikowane jako jedna; gdy suma ich oczek jest większa niż 6, są one zawsze błędnie identyfikowane.</w:t>
+      </w:r>
+    </w:p>
+    <w:p>
+      <w:pPr>
+        <w:rPr>
+          <w:lang w:val="pl-PL"/>
+        </w:rPr>
+      </w:pPr>
+      <w:r>
+        <w:rPr>
+          <w:lang w:val="pl-PL"/>
+        </w:rPr>
+        <w:t>- gładkość krawędzi</w:t>
+      </w:r>
+      <w:r>
+        <w:rPr>
+          <w:lang w:val="pl-PL"/>
+        </w:rPr>
+        <w:t>: gdy kości mają obłe krawędzi, może to powodować załamanie algorytmu wykrywającego kontury kości. Istnieje duże prawdopodobieństwo, że początkowo wykryje on ściany [ostre krawędzi], a następnie górną ścianę, która jednak ma zaokrąglone rogi. Kontur otaczający będzie jednak słabo wyraźny ze względu na mały kontrast pomiędzy górną a bocznymi ścianami. Wewnętrzy zaś z tego samego powodu (mały kontrast) zostanie wykryty, jednak możliwe jest, że jego kontury będą na tyle niewyraźne (lub częściowe), że zostaną przysłonięte przez kropki wewnątrz (lub w najlepszym razie zostanie wzięty pod uwagę mniejszy obszar poszukiwania).</w:t>
+      </w:r>
       <w:bookmarkStart w:id="0" w:name="_GoBack"/>
       <w:bookmarkEnd w:id="0"/>
+    </w:p>
+    <w:p>
+      <w:pPr>
+        <w:rPr>
+          <w:lang w:val="pl-PL"/>
+        </w:rPr>
+      </w:pPr>
+    </w:p>
+    <w:p>
+      <w:pPr>
+        <w:rPr>
+          <w:lang w:val="pl-PL"/>
+        </w:rPr>
+      </w:pPr>
     </w:p>
     <w:sectPr>
       <w:pgSz w:w="12240" w:h="15840"/>
@@ -94,6 +331,103 @@
     </w:sectPr>
   </w:body>
 </w:document>
+</file>
+
+<file path=word/numbering.xml><?xml version="1.0" encoding="utf-8"?>
+<w:numbering xmlns:wpc="http://schemas.microsoft.com/office/word/2010/wordprocessingCanvas" xmlns:cx="http://schemas.microsoft.com/office/drawing/2014/chartex" xmlns:cx1="http://schemas.microsoft.com/office/drawing/2015/9/8/chartex" xmlns:cx2="http://schemas.microsoft.com/office/drawing/2015/10/21/chartex" xmlns:cx3="http://schemas.microsoft.com/office/drawing/2016/5/9/chartex" xmlns:cx4="http://schemas.microsoft.com/office/drawing/2016/5/10/chartex" xmlns:cx5="http://schemas.microsoft.com/office/drawing/2016/5/11/chartex" xmlns:cx6="http://schemas.microsoft.com/office/drawing/2016/5/12/chartex" xmlns:cx7="http://schemas.microsoft.com/office/drawing/2016/5/13/chartex" xmlns:cx8="http://schemas.microsoft.com/office/drawing/2016/5/14/chartex" xmlns:mc="http://schemas.openxmlformats.org/markup-compatibility/2006" xmlns:aink="http://schemas.microsoft.com/office/drawing/2016/ink" xmlns:am3d="http://schemas.microsoft.com/office/drawing/2017/model3d" xmlns:o="urn:schemas-microsoft-com:office:office" xmlns:r="http://schemas.openxmlformats.org/officeDocument/2006/relationships" xmlns:m="http://schemas.openxmlformats.org/officeDocument/2006/math" xmlns:v="urn:schemas-microsoft-com:vml" xmlns:wp14="http://schemas.microsoft.com/office/word/2010/wordprocessingDrawing" xmlns:wp="http://schemas.openxmlformats.org/drawingml/2006/wordprocessingDrawing" xmlns:w10="urn:schemas-microsoft-com:office:word" xmlns:w="http://schemas.openxmlformats.org/wordprocessingml/2006/main" xmlns:w14="http://schemas.microsoft.com/office/word/2010/wordml" xmlns:w15="http://schemas.microsoft.com/office/word/2012/wordml" xmlns:w16cid="http://schemas.microsoft.com/office/word/2016/wordml/cid" xmlns:w16se="http://schemas.microsoft.com/office/word/2015/wordml/symex" xmlns:wpg="http://schemas.microsoft.com/office/word/2010/wordprocessingGroup" xmlns:wpi="http://schemas.microsoft.com/office/word/2010/wordprocessingInk" xmlns:wne="http://schemas.microsoft.com/office/word/2006/wordml" xmlns:wps="http://schemas.microsoft.com/office/word/2010/wordprocessingShape" mc:Ignorable="w14 w15 w16se w16cid wp14">
+  <w:abstractNum w:abstractNumId="0" w15:restartNumberingAfterBreak="0">
+    <w:nsid w:val="233322C7"/>
+    <w:multiLevelType w:val="hybridMultilevel"/>
+    <w:tmpl w:val="C848F53E"/>
+    <w:lvl w:ilvl="0" w:tplc="0415000F">
+      <w:start w:val="1"/>
+      <w:numFmt w:val="decimal"/>
+      <w:lvlText w:val="%1."/>
+      <w:lvlJc w:val="left"/>
+      <w:pPr>
+        <w:ind w:left="720" w:hanging="360"/>
+      </w:pPr>
+      <w:rPr>
+        <w:rFonts w:hint="default"/>
+      </w:rPr>
+    </w:lvl>
+    <w:lvl w:ilvl="1" w:tplc="04150019" w:tentative="1">
+      <w:start w:val="1"/>
+      <w:numFmt w:val="lowerLetter"/>
+      <w:lvlText w:val="%2."/>
+      <w:lvlJc w:val="left"/>
+      <w:pPr>
+        <w:ind w:left="1440" w:hanging="360"/>
+      </w:pPr>
+    </w:lvl>
+    <w:lvl w:ilvl="2" w:tplc="0415001B" w:tentative="1">
+      <w:start w:val="1"/>
+      <w:numFmt w:val="lowerRoman"/>
+      <w:lvlText w:val="%3."/>
+      <w:lvlJc w:val="right"/>
+      <w:pPr>
+        <w:ind w:left="2160" w:hanging="180"/>
+      </w:pPr>
+    </w:lvl>
+    <w:lvl w:ilvl="3" w:tplc="0415000F" w:tentative="1">
+      <w:start w:val="1"/>
+      <w:numFmt w:val="decimal"/>
+      <w:lvlText w:val="%4."/>
+      <w:lvlJc w:val="left"/>
+      <w:pPr>
+        <w:ind w:left="2880" w:hanging="360"/>
+      </w:pPr>
+    </w:lvl>
+    <w:lvl w:ilvl="4" w:tplc="04150019" w:tentative="1">
+      <w:start w:val="1"/>
+      <w:numFmt w:val="lowerLetter"/>
+      <w:lvlText w:val="%5."/>
+      <w:lvlJc w:val="left"/>
+      <w:pPr>
+        <w:ind w:left="3600" w:hanging="360"/>
+      </w:pPr>
+    </w:lvl>
+    <w:lvl w:ilvl="5" w:tplc="0415001B" w:tentative="1">
+      <w:start w:val="1"/>
+      <w:numFmt w:val="lowerRoman"/>
+      <w:lvlText w:val="%6."/>
+      <w:lvlJc w:val="right"/>
+      <w:pPr>
+        <w:ind w:left="4320" w:hanging="180"/>
+      </w:pPr>
+    </w:lvl>
+    <w:lvl w:ilvl="6" w:tplc="0415000F" w:tentative="1">
+      <w:start w:val="1"/>
+      <w:numFmt w:val="decimal"/>
+      <w:lvlText w:val="%7."/>
+      <w:lvlJc w:val="left"/>
+      <w:pPr>
+        <w:ind w:left="5040" w:hanging="360"/>
+      </w:pPr>
+    </w:lvl>
+    <w:lvl w:ilvl="7" w:tplc="04150019" w:tentative="1">
+      <w:start w:val="1"/>
+      <w:numFmt w:val="lowerLetter"/>
+      <w:lvlText w:val="%8."/>
+      <w:lvlJc w:val="left"/>
+      <w:pPr>
+        <w:ind w:left="5760" w:hanging="360"/>
+      </w:pPr>
+    </w:lvl>
+    <w:lvl w:ilvl="8" w:tplc="0415001B" w:tentative="1">
+      <w:start w:val="1"/>
+      <w:numFmt w:val="lowerRoman"/>
+      <w:lvlText w:val="%9."/>
+      <w:lvlJc w:val="right"/>
+      <w:pPr>
+        <w:ind w:left="6480" w:hanging="180"/>
+      </w:pPr>
+    </w:lvl>
+  </w:abstractNum>
+  <w:num w:numId="1">
+    <w:abstractNumId w:val="0"/>
+  </w:num>
+</w:numbering>
 </file>
 
 <file path=word/styles.xml><?xml version="1.0" encoding="utf-8"?>
@@ -1402,7 +1736,7 @@
 </file>
 
 <file path=customXml/itemProps1.xml><?xml version="1.0" encoding="utf-8"?>
-<ds:datastoreItem xmlns:ds="http://schemas.openxmlformats.org/officeDocument/2006/customXml" ds:itemID="{F3F086FA-0749-4FB3-BE64-6D76CAAE19D4}">
+<ds:datastoreItem xmlns:ds="http://schemas.openxmlformats.org/officeDocument/2006/customXml" ds:itemID="{19F940AF-9E87-4A7D-83AF-7FCA29732719}">
   <ds:schemaRefs>
     <ds:schemaRef ds:uri="http://schemas.openxmlformats.org/officeDocument/2006/bibliography"/>
   </ds:schemaRefs>

</xml_diff>

<commit_message>
New Photos, some refactor, added new dots finder... not used. Report "upgrade"
</commit_message>
<xml_diff>
--- a/Sprawozdanie.docx
+++ b/Sprawozdanie.docx
@@ -26,11 +26,19 @@
       <w:pPr>
         <w:pStyle w:val="Bezodstpw"/>
       </w:pPr>
+      <w:proofErr w:type="spellStart"/>
       <w:r>
         <w:rPr>
           <w:rStyle w:val="Wyrnieniedelikatne"/>
         </w:rPr>
-        <w:t xml:space="preserve">Witold </w:t>
+        <w:t>Witold</w:t>
+      </w:r>
+      <w:proofErr w:type="spellEnd"/>
+      <w:r>
+        <w:rPr>
+          <w:rStyle w:val="Wyrnieniedelikatne"/>
+        </w:rPr>
+        <w:t xml:space="preserve"> </w:t>
       </w:r>
       <w:proofErr w:type="spellStart"/>
       <w:r>
@@ -104,7 +112,19 @@
         <w:rPr>
           <w:lang w:val="pl-PL"/>
         </w:rPr>
-        <w:t>Celem projektu jest wytworzenie programu, którego jedynym zadaniem jest wykrycie kości (dowolny kolor, dowolne tło) na zdjęciu (w dowolnej ilości) wykorzystując jedynie manipulacje na dostarczonych obrazach dowolnie je przetwarzając – krótko, bez zastosowań sztucznej inteligencji lub ingerencji zewnętrznej, jak `</w:t>
+        <w:t xml:space="preserve">Celem projektu jest wytworzenie </w:t>
+      </w:r>
+      <w:r>
+        <w:rPr>
+          <w:lang w:val="pl-PL"/>
+        </w:rPr>
+        <w:t>oprogramowania</w:t>
+      </w:r>
+      <w:r>
+        <w:rPr>
+          <w:lang w:val="pl-PL"/>
+        </w:rPr>
+        <w:t>, którego jedynym zadaniem jest wykrycie kości (dowolny kolor, dowolne tło) na zdjęciu (w dowolnej ilości) wykorzystując jedynie manipulacje na dostarczonych obrazach dowolnie je przetwarzając – krótko, bez zastosowań sztucznej inteligencji lub ingerencji zewnętrznej, jak `</w:t>
       </w:r>
       <w:proofErr w:type="spellStart"/>
       <w:r>
@@ -134,6 +154,8 @@
         </w:rPr>
         <w:t>`.</w:t>
       </w:r>
+      <w:bookmarkStart w:id="0" w:name="_GoBack"/>
+      <w:bookmarkEnd w:id="0"/>
     </w:p>
     <w:p>
       <w:pPr>
@@ -306,8 +328,45 @@
         </w:rPr>
         <w:t>: gdy kości mają obłe krawędzi, może to powodować załamanie algorytmu wykrywającego kontury kości. Istnieje duże prawdopodobieństwo, że początkowo wykryje on ściany [ostre krawędzi], a następnie górną ścianę, która jednak ma zaokrąglone rogi. Kontur otaczający będzie jednak słabo wyraźny ze względu na mały kontrast pomiędzy górną a bocznymi ścianami. Wewnętrzy zaś z tego samego powodu (mały kontrast) zostanie wykryty, jednak możliwe jest, że jego kontury będą na tyle niewyraźne (lub częściowe), że zostaną przysłonięte przez kropki wewnątrz (lub w najlepszym razie zostanie wzięty pod uwagę mniejszy obszar poszukiwania).</w:t>
       </w:r>
-      <w:bookmarkStart w:id="0" w:name="_GoBack"/>
-      <w:bookmarkEnd w:id="0"/>
+    </w:p>
+    <w:p>
+      <w:pPr>
+        <w:rPr>
+          <w:lang w:val="pl-PL"/>
+        </w:rPr>
+      </w:pPr>
+      <w:r>
+        <w:rPr>
+          <w:lang w:val="pl-PL"/>
+        </w:rPr>
+        <w:t>- nierównomierna wielkość: W przypadku, gdy na obrazie znajduje się wiele kości w perspektywie, lub różnej wielkości, ciężko stwierdzić które zostaną wykryte, a które uznane za szum. Algorytm bazuje bowiem na założeniu</w:t>
+      </w:r>
+      <w:r>
+        <w:rPr>
+          <w:lang w:val="pl-PL"/>
+        </w:rPr>
+        <w:t xml:space="preserve">, że obiekty są podobnej wielkości (usuwane są wszystkie odstające w większym stopniu od zadanego </w:t>
+      </w:r>
+      <w:proofErr w:type="spellStart"/>
+      <w:r>
+        <w:rPr>
+          <w:lang w:val="pl-PL"/>
+        </w:rPr>
+        <w:t>percentyla</w:t>
+      </w:r>
+      <w:proofErr w:type="spellEnd"/>
+      <w:r>
+        <w:rPr>
+          <w:lang w:val="pl-PL"/>
+        </w:rPr>
+        <w:t>).</w:t>
+      </w:r>
+      <w:r>
+        <w:rPr>
+          <w:lang w:val="pl-PL"/>
+        </w:rPr>
+        <w:tab/>
+      </w:r>
     </w:p>
     <w:p>
       <w:pPr>
@@ -1736,7 +1795,7 @@
 </file>
 
 <file path=customXml/itemProps1.xml><?xml version="1.0" encoding="utf-8"?>
-<ds:datastoreItem xmlns:ds="http://schemas.openxmlformats.org/officeDocument/2006/customXml" ds:itemID="{19F940AF-9E87-4A7D-83AF-7FCA29732719}">
+<ds:datastoreItem xmlns:ds="http://schemas.openxmlformats.org/officeDocument/2006/customXml" ds:itemID="{701E1488-1A9E-47D9-B464-74A1ED17A58C}">
   <ds:schemaRefs>
     <ds:schemaRef ds:uri="http://schemas.openxmlformats.org/officeDocument/2006/bibliography"/>
   </ds:schemaRefs>

</xml_diff>

<commit_message>
Better recognising (09 works), changes in report (first case reviewed partly on img no 16).
</commit_message>
<xml_diff>
--- a/Sprawozdanie.docx
+++ b/Sprawozdanie.docx
@@ -104,6 +104,7 @@
     </w:p>
     <w:p>
       <w:pPr>
+        <w:jc w:val="both"/>
         <w:rPr>
           <w:lang w:val="pl-PL"/>
         </w:rPr>
@@ -154,11 +155,10 @@
         </w:rPr>
         <w:t>`.</w:t>
       </w:r>
-      <w:bookmarkStart w:id="0" w:name="_GoBack"/>
-      <w:bookmarkEnd w:id="0"/>
     </w:p>
     <w:p>
       <w:pPr>
+        <w:jc w:val="both"/>
         <w:rPr>
           <w:lang w:val="pl-PL"/>
         </w:rPr>
@@ -178,6 +178,7 @@
     </w:p>
     <w:p>
       <w:pPr>
+        <w:jc w:val="both"/>
         <w:rPr>
           <w:lang w:val="pl-PL"/>
         </w:rPr>
@@ -273,6 +274,7 @@
     </w:p>
     <w:p>
       <w:pPr>
+        <w:jc w:val="both"/>
         <w:rPr>
           <w:lang w:val="pl-PL"/>
         </w:rPr>
@@ -286,6 +288,7 @@
     </w:p>
     <w:p>
       <w:pPr>
+        <w:jc w:val="both"/>
         <w:rPr>
           <w:lang w:val="pl-PL"/>
         </w:rPr>
@@ -299,6 +302,7 @@
     </w:p>
     <w:p>
       <w:pPr>
+        <w:jc w:val="both"/>
         <w:rPr>
           <w:lang w:val="pl-PL"/>
         </w:rPr>
@@ -312,6 +316,7 @@
     </w:p>
     <w:p>
       <w:pPr>
+        <w:jc w:val="both"/>
         <w:rPr>
           <w:lang w:val="pl-PL"/>
         </w:rPr>
@@ -331,6 +336,7 @@
     </w:p>
     <w:p>
       <w:pPr>
+        <w:jc w:val="both"/>
         <w:rPr>
           <w:lang w:val="pl-PL"/>
         </w:rPr>
@@ -360,23 +366,1123 @@
           <w:lang w:val="pl-PL"/>
         </w:rPr>
         <w:t>).</w:t>
-      </w:r>
-      <w:r>
-        <w:rPr>
-          <w:lang w:val="pl-PL"/>
-        </w:rPr>
-        <w:tab/>
       </w:r>
     </w:p>
     <w:p>
       <w:pPr>
-        <w:rPr>
-          <w:lang w:val="pl-PL"/>
-        </w:rPr>
-      </w:pPr>
+        <w:jc w:val="both"/>
+        <w:rPr>
+          <w:noProof/>
+        </w:rPr>
+      </w:pPr>
+      <w:r>
+        <w:rPr>
+          <w:lang w:val="pl-PL"/>
+        </w:rPr>
+        <w:t>Wszystkie te ograniczenia sprawiają, że program był pisany – niestety – metodą prowadzoną przypadkami testowymi. Starano się, by ich pula była jak najbardziej różnorodna, jednak oczywiście pokrycie wszystkich przypadków nie jest w pełni możliwe, stąd istnieje możliwość, że dla, jakby się mogło wydawać, najtrywialniejszych przypadków, program może zwrócić nieprawidłowy lub zniekształcony wynik</w:t>
+      </w:r>
+      <w:r>
+        <w:rPr>
+          <w:lang w:val="pl-PL"/>
+        </w:rPr>
+        <w:t>. Na następnej stronie znajduje się wynik pozornie prostego przypadku, a także charakterystyka rezultatów.</w:t>
+      </w:r>
+      <w:r>
+        <w:t xml:space="preserve"> </w:t>
+      </w:r>
     </w:p>
     <w:p>
       <w:pPr>
+        <w:keepNext/>
+      </w:pPr>
+      <w:r>
+        <w:rPr>
+          <w:noProof/>
+        </w:rPr>
+        <w:lastRenderedPageBreak/>
+        <w:drawing>
+          <wp:inline distT="0" distB="0" distL="0" distR="0">
+            <wp:extent cx="6840000" cy="3232060"/>
+            <wp:effectExtent l="0" t="0" r="0" b="6985"/>
+            <wp:docPr id="1" name="Obraz 1"/>
+            <wp:cNvGraphicFramePr>
+              <a:graphicFrameLocks xmlns:a="http://schemas.openxmlformats.org/drawingml/2006/main" noChangeAspect="1"/>
+            </wp:cNvGraphicFramePr>
+            <a:graphic xmlns:a="http://schemas.openxmlformats.org/drawingml/2006/main">
+              <a:graphicData uri="http://schemas.openxmlformats.org/drawingml/2006/picture">
+                <pic:pic xmlns:pic="http://schemas.openxmlformats.org/drawingml/2006/picture">
+                  <pic:nvPicPr>
+                    <pic:cNvPr id="0" name="Picture 1"/>
+                    <pic:cNvPicPr>
+                      <a:picLocks noChangeAspect="1" noChangeArrowheads="1"/>
+                    </pic:cNvPicPr>
+                  </pic:nvPicPr>
+                  <pic:blipFill rotWithShape="1">
+                    <a:blip r:embed="rId6">
+                      <a:extLst>
+                        <a:ext uri="{28A0092B-C50C-407E-A947-70E740481C1C}">
+                          <a14:useLocalDpi xmlns:a14="http://schemas.microsoft.com/office/drawing/2010/main" val="0"/>
+                        </a:ext>
+                      </a:extLst>
+                    </a:blip>
+                    <a:srcRect t="16620" b="24670"/>
+                    <a:stretch/>
+                  </pic:blipFill>
+                  <pic:spPr bwMode="auto">
+                    <a:xfrm>
+                      <a:off x="0" y="0"/>
+                      <a:ext cx="6840000" cy="3232060"/>
+                    </a:xfrm>
+                    <a:prstGeom prst="rect">
+                      <a:avLst/>
+                    </a:prstGeom>
+                    <a:noFill/>
+                    <a:ln>
+                      <a:noFill/>
+                    </a:ln>
+                    <a:extLst>
+                      <a:ext uri="{53640926-AAD7-44D8-BBD7-CCE9431645EC}">
+                        <a14:shadowObscured xmlns:a14="http://schemas.microsoft.com/office/drawing/2010/main"/>
+                      </a:ext>
+                    </a:extLst>
+                  </pic:spPr>
+                </pic:pic>
+              </a:graphicData>
+            </a:graphic>
+          </wp:inline>
+        </w:drawing>
+      </w:r>
+    </w:p>
+    <w:p>
+      <w:pPr>
+        <w:pStyle w:val="Legenda"/>
+        <w:rPr>
+          <w:lang w:val="pl-PL"/>
+        </w:rPr>
+      </w:pPr>
+      <w:proofErr w:type="spellStart"/>
+      <w:r>
+        <w:t>Rys</w:t>
+      </w:r>
+      <w:proofErr w:type="spellEnd"/>
+      <w:r>
+        <w:t xml:space="preserve">. </w:t>
+      </w:r>
+      <w:r>
+        <w:fldChar w:fldCharType="begin"/>
+      </w:r>
+      <w:r>
+        <w:instrText xml:space="preserve"> SEQ Rys. \* ARABIC </w:instrText>
+      </w:r>
+      <w:r>
+        <w:fldChar w:fldCharType="separate"/>
+      </w:r>
+      <w:r>
+        <w:rPr>
+          <w:noProof/>
+        </w:rPr>
+        <w:t>1</w:t>
+      </w:r>
+      <w:r>
+        <w:fldChar w:fldCharType="end"/>
+      </w:r>
+      <w:r>
+        <w:t xml:space="preserve">: </w:t>
+      </w:r>
+      <w:proofErr w:type="spellStart"/>
+      <w:r>
+        <w:t>Wynik</w:t>
+      </w:r>
+      <w:proofErr w:type="spellEnd"/>
+      <w:r>
+        <w:t xml:space="preserve"> </w:t>
+      </w:r>
+      <w:proofErr w:type="spellStart"/>
+      <w:r>
+        <w:t>działania</w:t>
+      </w:r>
+      <w:proofErr w:type="spellEnd"/>
+      <w:r>
+        <w:t xml:space="preserve"> program.</w:t>
+      </w:r>
+    </w:p>
+    <w:p>
+      <w:pPr>
+        <w:jc w:val="both"/>
+        <w:rPr>
+          <w:lang w:val="pl-PL"/>
+        </w:rPr>
+      </w:pPr>
+      <w:r>
+        <w:rPr>
+          <w:lang w:val="pl-PL"/>
+        </w:rPr>
+        <w:t>Rezultat może być zaskakujący ze względu na jego niedoskonałość, jednak</w:t>
+      </w:r>
+      <w:r>
+        <w:rPr>
+          <w:lang w:val="pl-PL"/>
+        </w:rPr>
+        <w:t xml:space="preserve"> gdy spojrzymy na wynik jednej z kilku operacji „wytrawiania” kości z rysunku, powód takiego zachowania wydaje się zrozumiały:</w:t>
+      </w:r>
+    </w:p>
+    <w:p>
+      <w:pPr>
+        <w:keepNext/>
+      </w:pPr>
+      <w:r>
+        <w:rPr>
+          <w:noProof/>
+        </w:rPr>
+        <w:drawing>
+          <wp:inline distT="0" distB="0" distL="0" distR="0" wp14:anchorId="56858B60" wp14:editId="42EC78FF">
+            <wp:extent cx="6840000" cy="3480214"/>
+            <wp:effectExtent l="0" t="0" r="0" b="6350"/>
+            <wp:docPr id="3" name="Obraz 3"/>
+            <wp:cNvGraphicFramePr>
+              <a:graphicFrameLocks xmlns:a="http://schemas.openxmlformats.org/drawingml/2006/main" noChangeAspect="1"/>
+            </wp:cNvGraphicFramePr>
+            <a:graphic xmlns:a="http://schemas.openxmlformats.org/drawingml/2006/main">
+              <a:graphicData uri="http://schemas.openxmlformats.org/drawingml/2006/picture">
+                <pic:pic xmlns:pic="http://schemas.openxmlformats.org/drawingml/2006/picture">
+                  <pic:nvPicPr>
+                    <pic:cNvPr id="1" name=""/>
+                    <pic:cNvPicPr/>
+                  </pic:nvPicPr>
+                  <pic:blipFill rotWithShape="1">
+                    <a:blip r:embed="rId7"/>
+                    <a:srcRect l="37052" t="27806" r="23205" b="36244"/>
+                    <a:stretch/>
+                  </pic:blipFill>
+                  <pic:spPr bwMode="auto">
+                    <a:xfrm>
+                      <a:off x="0" y="0"/>
+                      <a:ext cx="6840000" cy="3480214"/>
+                    </a:xfrm>
+                    <a:prstGeom prst="rect">
+                      <a:avLst/>
+                    </a:prstGeom>
+                    <a:ln>
+                      <a:noFill/>
+                    </a:ln>
+                    <a:extLst>
+                      <a:ext uri="{53640926-AAD7-44D8-BBD7-CCE9431645EC}">
+                        <a14:shadowObscured xmlns:a14="http://schemas.microsoft.com/office/drawing/2010/main"/>
+                      </a:ext>
+                    </a:extLst>
+                  </pic:spPr>
+                </pic:pic>
+              </a:graphicData>
+            </a:graphic>
+          </wp:inline>
+        </w:drawing>
+      </w:r>
+    </w:p>
+    <w:p>
+      <w:pPr>
+        <w:pStyle w:val="Legenda"/>
+        <w:rPr>
+          <w:lang w:val="pl-PL"/>
+        </w:rPr>
+      </w:pPr>
+      <w:proofErr w:type="spellStart"/>
+      <w:r>
+        <w:t>Rys</w:t>
+      </w:r>
+      <w:proofErr w:type="spellEnd"/>
+      <w:r>
+        <w:t xml:space="preserve">. </w:t>
+      </w:r>
+      <w:r>
+        <w:fldChar w:fldCharType="begin"/>
+      </w:r>
+      <w:r>
+        <w:instrText xml:space="preserve"> SEQ Rys. \* ARABIC </w:instrText>
+      </w:r>
+      <w:r>
+        <w:fldChar w:fldCharType="separate"/>
+      </w:r>
+      <w:r>
+        <w:rPr>
+          <w:noProof/>
+        </w:rPr>
+        <w:t>2</w:t>
+      </w:r>
+      <w:r>
+        <w:fldChar w:fldCharType="end"/>
+      </w:r>
+      <w:r>
+        <w:t xml:space="preserve">: </w:t>
+      </w:r>
+      <w:proofErr w:type="spellStart"/>
+      <w:r>
+        <w:t>Rezultat</w:t>
+      </w:r>
+      <w:proofErr w:type="spellEnd"/>
+      <w:r>
+        <w:t xml:space="preserve"> </w:t>
+      </w:r>
+      <w:proofErr w:type="spellStart"/>
+      <w:r>
+        <w:t>zwrócony</w:t>
+      </w:r>
+      <w:proofErr w:type="spellEnd"/>
+      <w:r>
+        <w:t xml:space="preserve"> </w:t>
+      </w:r>
+      <w:proofErr w:type="spellStart"/>
+      <w:r>
+        <w:t>przez</w:t>
+      </w:r>
+      <w:proofErr w:type="spellEnd"/>
+      <w:r>
+        <w:t xml:space="preserve"> </w:t>
+      </w:r>
+      <w:proofErr w:type="spellStart"/>
+      <w:r>
+        <w:t>jeden</w:t>
+      </w:r>
+      <w:proofErr w:type="spellEnd"/>
+      <w:r>
+        <w:t xml:space="preserve"> z </w:t>
+      </w:r>
+      <w:proofErr w:type="spellStart"/>
+      <w:r>
+        <w:t>wyodrębniaczy</w:t>
+      </w:r>
+      <w:proofErr w:type="spellEnd"/>
+      <w:r>
+        <w:t xml:space="preserve"> </w:t>
+      </w:r>
+      <w:proofErr w:type="spellStart"/>
+      <w:r>
+        <w:t>kości</w:t>
+      </w:r>
+      <w:proofErr w:type="spellEnd"/>
+      <w:r>
+        <w:t>.</w:t>
+      </w:r>
+    </w:p>
+    <w:p>
+      <w:pPr>
+        <w:rPr>
+          <w:lang w:val="pl-PL"/>
+        </w:rPr>
+      </w:pPr>
+      <w:r>
+        <w:rPr>
+          <w:lang w:val="pl-PL"/>
+        </w:rPr>
+        <w:br w:type="page"/>
+      </w:r>
+    </w:p>
+    <w:p>
+      <w:pPr>
+        <w:rPr>
+          <w:lang w:val="pl-PL"/>
+        </w:rPr>
+      </w:pPr>
+      <w:r>
+        <w:rPr>
+          <w:noProof/>
+        </w:rPr>
+        <w:lastRenderedPageBreak/>
+        <mc:AlternateContent>
+          <mc:Choice Requires="wps">
+            <w:drawing>
+              <wp:anchor distT="0" distB="0" distL="114300" distR="114300" simplePos="0" relativeHeight="251661312" behindDoc="0" locked="0" layoutInCell="1" allowOverlap="1" wp14:anchorId="05CC7AB0" wp14:editId="108B6425">
+                <wp:simplePos x="0" y="0"/>
+                <wp:positionH relativeFrom="column">
+                  <wp:posOffset>165100</wp:posOffset>
+                </wp:positionH>
+                <wp:positionV relativeFrom="paragraph">
+                  <wp:posOffset>3375660</wp:posOffset>
+                </wp:positionV>
+                <wp:extent cx="6705600" cy="635"/>
+                <wp:effectExtent l="0" t="0" r="0" b="0"/>
+                <wp:wrapSquare wrapText="bothSides"/>
+                <wp:docPr id="11" name="Pole tekstowe 11"/>
+                <wp:cNvGraphicFramePr/>
+                <a:graphic xmlns:a="http://schemas.openxmlformats.org/drawingml/2006/main">
+                  <a:graphicData uri="http://schemas.microsoft.com/office/word/2010/wordprocessingShape">
+                    <wps:wsp>
+                      <wps:cNvSpPr txBox="1"/>
+                      <wps:spPr>
+                        <a:xfrm>
+                          <a:off x="0" y="0"/>
+                          <a:ext cx="6705600" cy="635"/>
+                        </a:xfrm>
+                        <a:prstGeom prst="rect">
+                          <a:avLst/>
+                        </a:prstGeom>
+                        <a:solidFill>
+                          <a:prstClr val="white"/>
+                        </a:solidFill>
+                        <a:ln>
+                          <a:noFill/>
+                        </a:ln>
+                      </wps:spPr>
+                      <wps:txbx>
+                        <w:txbxContent>
+                          <w:p>
+                            <w:pPr>
+                              <w:pStyle w:val="Legenda"/>
+                              <w:rPr>
+                                <w:noProof/>
+                              </w:rPr>
+                            </w:pPr>
+                            <w:proofErr w:type="spellStart"/>
+                            <w:r>
+                              <w:t>Ry</w:t>
+                            </w:r>
+                            <w:bookmarkStart w:id="0" w:name="_GoBack"/>
+                            <w:r>
+                              <w:t>s</w:t>
+                            </w:r>
+                            <w:bookmarkEnd w:id="0"/>
+                            <w:proofErr w:type="spellEnd"/>
+                            <w:r>
+                              <w:t xml:space="preserve">. </w:t>
+                            </w:r>
+                            <w:r>
+                              <w:fldChar w:fldCharType="begin"/>
+                            </w:r>
+                            <w:r>
+                              <w:instrText xml:space="preserve"> SEQ Rys. \* ARABIC </w:instrText>
+                            </w:r>
+                            <w:r>
+                              <w:fldChar w:fldCharType="separate"/>
+                            </w:r>
+                            <w:r>
+                              <w:rPr>
+                                <w:noProof/>
+                              </w:rPr>
+                              <w:t>3</w:t>
+                            </w:r>
+                            <w:r>
+                              <w:fldChar w:fldCharType="end"/>
+                            </w:r>
+                            <w:r>
+                              <w:t xml:space="preserve">: </w:t>
+                            </w:r>
+                            <w:proofErr w:type="spellStart"/>
+                            <w:r>
+                              <w:t>Część</w:t>
+                            </w:r>
+                            <w:proofErr w:type="spellEnd"/>
+                            <w:r>
+                              <w:t xml:space="preserve"> </w:t>
+                            </w:r>
+                            <w:proofErr w:type="spellStart"/>
+                            <w:r>
+                              <w:t>wyników</w:t>
+                            </w:r>
+                            <w:proofErr w:type="spellEnd"/>
+                            <w:r>
+                              <w:t xml:space="preserve"> </w:t>
+                            </w:r>
+                            <w:proofErr w:type="spellStart"/>
+                            <w:r>
+                              <w:t>pozostałych</w:t>
+                            </w:r>
+                            <w:proofErr w:type="spellEnd"/>
+                            <w:r>
+                              <w:t xml:space="preserve"> </w:t>
+                            </w:r>
+                            <w:proofErr w:type="spellStart"/>
+                            <w:r>
+                              <w:t>wyodrębniaczy</w:t>
+                            </w:r>
+                            <w:proofErr w:type="spellEnd"/>
+                            <w:r>
+                              <w:t>.</w:t>
+                            </w:r>
+                          </w:p>
+                        </w:txbxContent>
+                      </wps:txbx>
+                      <wps:bodyPr rot="0" spcFirstLastPara="0" vertOverflow="overflow" horzOverflow="overflow" vert="horz" wrap="square" lIns="0" tIns="0" rIns="0" bIns="0" numCol="1" spcCol="0" rtlCol="0" fromWordArt="0" anchor="t" anchorCtr="0" forceAA="0" compatLnSpc="1">
+                        <a:prstTxWarp prst="textNoShape">
+                          <a:avLst/>
+                        </a:prstTxWarp>
+                        <a:spAutoFit/>
+                      </wps:bodyPr>
+                    </wps:wsp>
+                  </a:graphicData>
+                </a:graphic>
+              </wp:anchor>
+            </w:drawing>
+          </mc:Choice>
+          <mc:Fallback>
+            <w:pict>
+              <v:shapetype w14:anchorId="05CC7AB0" id="_x0000_t202" coordsize="21600,21600" o:spt="202" path="m,l,21600r21600,l21600,xe">
+                <v:stroke joinstyle="miter"/>
+                <v:path gradientshapeok="t" o:connecttype="rect"/>
+              </v:shapetype>
+              <v:shape id="Pole tekstowe 11" o:spid="_x0000_s1026" type="#_x0000_t202" style="position:absolute;margin-left:13pt;margin-top:265.8pt;width:528pt;height:.05pt;z-index:251661312;visibility:visible;mso-wrap-style:square;mso-wrap-distance-left:9pt;mso-wrap-distance-top:0;mso-wrap-distance-right:9pt;mso-wrap-distance-bottom:0;mso-position-horizontal:absolute;mso-position-horizontal-relative:text;mso-position-vertical:absolute;mso-position-vertical-relative:text;v-text-anchor:top" o:gfxdata="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" stroked="f">
+                <v:textbox style="mso-fit-shape-to-text:t" inset="0,0,0,0">
+                  <w:txbxContent>
+                    <w:p>
+                      <w:pPr>
+                        <w:pStyle w:val="Legenda"/>
+                        <w:rPr>
+                          <w:noProof/>
+                        </w:rPr>
+                      </w:pPr>
+                      <w:proofErr w:type="spellStart"/>
+                      <w:r>
+                        <w:t>Ry</w:t>
+                      </w:r>
+                      <w:bookmarkStart w:id="1" w:name="_GoBack"/>
+                      <w:r>
+                        <w:t>s</w:t>
+                      </w:r>
+                      <w:bookmarkEnd w:id="1"/>
+                      <w:proofErr w:type="spellEnd"/>
+                      <w:r>
+                        <w:t xml:space="preserve">. </w:t>
+                      </w:r>
+                      <w:r>
+                        <w:fldChar w:fldCharType="begin"/>
+                      </w:r>
+                      <w:r>
+                        <w:instrText xml:space="preserve"> SEQ Rys. \* ARABIC </w:instrText>
+                      </w:r>
+                      <w:r>
+                        <w:fldChar w:fldCharType="separate"/>
+                      </w:r>
+                      <w:r>
+                        <w:rPr>
+                          <w:noProof/>
+                        </w:rPr>
+                        <w:t>3</w:t>
+                      </w:r>
+                      <w:r>
+                        <w:fldChar w:fldCharType="end"/>
+                      </w:r>
+                      <w:r>
+                        <w:t xml:space="preserve">: </w:t>
+                      </w:r>
+                      <w:proofErr w:type="spellStart"/>
+                      <w:r>
+                        <w:t>Część</w:t>
+                      </w:r>
+                      <w:proofErr w:type="spellEnd"/>
+                      <w:r>
+                        <w:t xml:space="preserve"> </w:t>
+                      </w:r>
+                      <w:proofErr w:type="spellStart"/>
+                      <w:r>
+                        <w:t>wyników</w:t>
+                      </w:r>
+                      <w:proofErr w:type="spellEnd"/>
+                      <w:r>
+                        <w:t xml:space="preserve"> </w:t>
+                      </w:r>
+                      <w:proofErr w:type="spellStart"/>
+                      <w:r>
+                        <w:t>pozostałych</w:t>
+                      </w:r>
+                      <w:proofErr w:type="spellEnd"/>
+                      <w:r>
+                        <w:t xml:space="preserve"> </w:t>
+                      </w:r>
+                      <w:proofErr w:type="spellStart"/>
+                      <w:r>
+                        <w:t>wyodrębniaczy</w:t>
+                      </w:r>
+                      <w:proofErr w:type="spellEnd"/>
+                      <w:r>
+                        <w:t>.</w:t>
+                      </w:r>
+                    </w:p>
+                  </w:txbxContent>
+                </v:textbox>
+                <w10:wrap type="square"/>
+              </v:shape>
+            </w:pict>
+          </mc:Fallback>
+        </mc:AlternateContent>
+      </w:r>
+      <w:r>
+        <w:rPr>
+          <w:noProof/>
+          <w:lang w:val="pl-PL"/>
+        </w:rPr>
+        <mc:AlternateContent>
+          <mc:Choice Requires="wps">
+            <w:drawing>
+              <wp:anchor distT="45720" distB="45720" distL="114300" distR="114300" simplePos="0" relativeHeight="251659264" behindDoc="0" locked="0" layoutInCell="1" allowOverlap="1">
+                <wp:simplePos x="0" y="0"/>
+                <wp:positionH relativeFrom="margin">
+                  <wp:posOffset>-441960</wp:posOffset>
+                </wp:positionH>
+                <wp:positionV relativeFrom="paragraph">
+                  <wp:posOffset>289560</wp:posOffset>
+                </wp:positionV>
+                <wp:extent cx="7749540" cy="3093720"/>
+                <wp:effectExtent l="0" t="0" r="0" b="0"/>
+                <wp:wrapSquare wrapText="bothSides"/>
+                <wp:docPr id="217" name="Pole tekstowe 2"/>
+                <wp:cNvGraphicFramePr>
+                  <a:graphicFrameLocks xmlns:a="http://schemas.openxmlformats.org/drawingml/2006/main"/>
+                </wp:cNvGraphicFramePr>
+                <a:graphic xmlns:a="http://schemas.openxmlformats.org/drawingml/2006/main">
+                  <a:graphicData uri="http://schemas.microsoft.com/office/word/2010/wordprocessingShape">
+                    <wps:wsp>
+                      <wps:cNvSpPr txBox="1">
+                        <a:spLocks noChangeArrowheads="1"/>
+                      </wps:cNvSpPr>
+                      <wps:spPr bwMode="auto">
+                        <a:xfrm>
+                          <a:off x="0" y="0"/>
+                          <a:ext cx="7749540" cy="3093720"/>
+                        </a:xfrm>
+                        <a:prstGeom prst="rect">
+                          <a:avLst/>
+                        </a:prstGeom>
+                        <a:noFill/>
+                        <a:ln>
+                          <a:noFill/>
+                        </a:ln>
+                      </wps:spPr>
+                      <wps:style>
+                        <a:lnRef idx="0">
+                          <a:scrgbClr r="0" g="0" b="0"/>
+                        </a:lnRef>
+                        <a:fillRef idx="0">
+                          <a:scrgbClr r="0" g="0" b="0"/>
+                        </a:fillRef>
+                        <a:effectRef idx="0">
+                          <a:scrgbClr r="0" g="0" b="0"/>
+                        </a:effectRef>
+                        <a:fontRef idx="minor">
+                          <a:schemeClr val="accent1"/>
+                        </a:fontRef>
+                      </wps:style>
+                      <wps:txbx>
+                        <w:txbxContent>
+                          <w:p>
+                            <w:pPr>
+                              <w:spacing w:after="0"/>
+                              <w:jc w:val="center"/>
+                            </w:pPr>
+                            <w:r>
+                              <w:rPr>
+                                <w:noProof/>
+                              </w:rPr>
+                              <w:drawing>
+                                <wp:inline distT="0" distB="0" distL="0" distR="0" wp14:anchorId="43D174F2" wp14:editId="55803CBB">
+                                  <wp:extent cx="3240000" cy="1440000"/>
+                                  <wp:effectExtent l="0" t="0" r="0" b="8255"/>
+                                  <wp:docPr id="4" name="Obraz 4"/>
+                                  <wp:cNvGraphicFramePr>
+                                    <a:graphicFrameLocks xmlns:a="http://schemas.openxmlformats.org/drawingml/2006/main" noChangeAspect="1"/>
+                                  </wp:cNvGraphicFramePr>
+                                  <a:graphic xmlns:a="http://schemas.openxmlformats.org/drawingml/2006/main">
+                                    <a:graphicData uri="http://schemas.openxmlformats.org/drawingml/2006/picture">
+                                      <pic:pic xmlns:pic="http://schemas.openxmlformats.org/drawingml/2006/picture">
+                                        <pic:nvPicPr>
+                                          <pic:cNvPr id="0" name="Picture 5"/>
+                                          <pic:cNvPicPr>
+                                            <a:picLocks noChangeAspect="1" noChangeArrowheads="1"/>
+                                          </pic:cNvPicPr>
+                                        </pic:nvPicPr>
+                                        <pic:blipFill rotWithShape="1">
+                                          <a:blip r:embed="rId8">
+                                            <a:extLst>
+                                              <a:ext uri="{28A0092B-C50C-407E-A947-70E740481C1C}">
+                                                <a14:useLocalDpi xmlns:a14="http://schemas.microsoft.com/office/drawing/2010/main" val="0"/>
+                                              </a:ext>
+                                            </a:extLst>
+                                          </a:blip>
+                                          <a:srcRect t="3043"/>
+                                          <a:stretch/>
+                                        </pic:blipFill>
+                                        <pic:spPr bwMode="auto">
+                                          <a:xfrm>
+                                            <a:off x="0" y="0"/>
+                                            <a:ext cx="3240000" cy="1440000"/>
+                                          </a:xfrm>
+                                          <a:prstGeom prst="rect">
+                                            <a:avLst/>
+                                          </a:prstGeom>
+                                          <a:noFill/>
+                                          <a:ln>
+                                            <a:noFill/>
+                                          </a:ln>
+                                          <a:extLst>
+                                            <a:ext uri="{53640926-AAD7-44D8-BBD7-CCE9431645EC}">
+                                              <a14:shadowObscured xmlns:a14="http://schemas.microsoft.com/office/drawing/2010/main"/>
+                                            </a:ext>
+                                          </a:extLst>
+                                        </pic:spPr>
+                                      </pic:pic>
+                                    </a:graphicData>
+                                  </a:graphic>
+                                </wp:inline>
+                              </w:drawing>
+                            </w:r>
+                            <w:r>
+                              <w:rPr>
+                                <w:noProof/>
+                              </w:rPr>
+                              <w:drawing>
+                                <wp:inline distT="0" distB="0" distL="0" distR="0" wp14:anchorId="688CF08F" wp14:editId="01F57AF0">
+                                  <wp:extent cx="3240000" cy="1440000"/>
+                                  <wp:effectExtent l="0" t="0" r="0" b="8255"/>
+                                  <wp:docPr id="10" name="Obraz 10"/>
+                                  <wp:cNvGraphicFramePr>
+                                    <a:graphicFrameLocks xmlns:a="http://schemas.openxmlformats.org/drawingml/2006/main" noChangeAspect="1"/>
+                                  </wp:cNvGraphicFramePr>
+                                  <a:graphic xmlns:a="http://schemas.openxmlformats.org/drawingml/2006/main">
+                                    <a:graphicData uri="http://schemas.openxmlformats.org/drawingml/2006/picture">
+                                      <pic:pic xmlns:pic="http://schemas.openxmlformats.org/drawingml/2006/picture">
+                                        <pic:nvPicPr>
+                                          <pic:cNvPr id="0" name="Picture 12"/>
+                                          <pic:cNvPicPr>
+                                            <a:picLocks noChangeAspect="1" noChangeArrowheads="1"/>
+                                          </pic:cNvPicPr>
+                                        </pic:nvPicPr>
+                                        <pic:blipFill rotWithShape="1">
+                                          <a:blip r:embed="rId9">
+                                            <a:extLst>
+                                              <a:ext uri="{28A0092B-C50C-407E-A947-70E740481C1C}">
+                                                <a14:useLocalDpi xmlns:a14="http://schemas.microsoft.com/office/drawing/2010/main" val="0"/>
+                                              </a:ext>
+                                            </a:extLst>
+                                          </a:blip>
+                                          <a:srcRect t="4376" b="9005"/>
+                                          <a:stretch/>
+                                        </pic:blipFill>
+                                        <pic:spPr bwMode="auto">
+                                          <a:xfrm>
+                                            <a:off x="0" y="0"/>
+                                            <a:ext cx="3240000" cy="1440000"/>
+                                          </a:xfrm>
+                                          <a:prstGeom prst="rect">
+                                            <a:avLst/>
+                                          </a:prstGeom>
+                                          <a:noFill/>
+                                          <a:ln>
+                                            <a:noFill/>
+                                          </a:ln>
+                                          <a:extLst>
+                                            <a:ext uri="{53640926-AAD7-44D8-BBD7-CCE9431645EC}">
+                                              <a14:shadowObscured xmlns:a14="http://schemas.microsoft.com/office/drawing/2010/main"/>
+                                            </a:ext>
+                                          </a:extLst>
+                                        </pic:spPr>
+                                      </pic:pic>
+                                    </a:graphicData>
+                                  </a:graphic>
+                                </wp:inline>
+                              </w:drawing>
+                            </w:r>
+                            <w:r>
+                              <w:rPr>
+                                <w:noProof/>
+                              </w:rPr>
+                              <w:drawing>
+                                <wp:inline distT="0" distB="0" distL="0" distR="0" wp14:anchorId="6391A210" wp14:editId="65032E68">
+                                  <wp:extent cx="3240000" cy="1440000"/>
+                                  <wp:effectExtent l="0" t="0" r="0" b="8255"/>
+                                  <wp:docPr id="7" name="Obraz 7"/>
+                                  <wp:cNvGraphicFramePr>
+                                    <a:graphicFrameLocks xmlns:a="http://schemas.openxmlformats.org/drawingml/2006/main" noChangeAspect="1"/>
+                                  </wp:cNvGraphicFramePr>
+                                  <a:graphic xmlns:a="http://schemas.openxmlformats.org/drawingml/2006/main">
+                                    <a:graphicData uri="http://schemas.openxmlformats.org/drawingml/2006/picture">
+                                      <pic:pic xmlns:pic="http://schemas.openxmlformats.org/drawingml/2006/picture">
+                                        <pic:nvPicPr>
+                                          <pic:cNvPr id="0" name="Picture 14"/>
+                                          <pic:cNvPicPr>
+                                            <a:picLocks noChangeAspect="1" noChangeArrowheads="1"/>
+                                          </pic:cNvPicPr>
+                                        </pic:nvPicPr>
+                                        <pic:blipFill>
+                                          <a:blip r:embed="rId10">
+                                            <a:extLst>
+                                              <a:ext uri="{28A0092B-C50C-407E-A947-70E740481C1C}">
+                                                <a14:useLocalDpi xmlns:a14="http://schemas.microsoft.com/office/drawing/2010/main" val="0"/>
+                                              </a:ext>
+                                            </a:extLst>
+                                          </a:blip>
+                                          <a:srcRect/>
+                                          <a:stretch>
+                                            <a:fillRect/>
+                                          </a:stretch>
+                                        </pic:blipFill>
+                                        <pic:spPr bwMode="auto">
+                                          <a:xfrm>
+                                            <a:off x="0" y="0"/>
+                                            <a:ext cx="3240000" cy="1440000"/>
+                                          </a:xfrm>
+                                          <a:prstGeom prst="rect">
+                                            <a:avLst/>
+                                          </a:prstGeom>
+                                          <a:noFill/>
+                                          <a:ln>
+                                            <a:noFill/>
+                                          </a:ln>
+                                        </pic:spPr>
+                                      </pic:pic>
+                                    </a:graphicData>
+                                  </a:graphic>
+                                </wp:inline>
+                              </w:drawing>
+                            </w:r>
+                            <w:r>
+                              <w:rPr>
+                                <w:noProof/>
+                              </w:rPr>
+                              <w:drawing>
+                                <wp:inline distT="0" distB="0" distL="0" distR="0" wp14:anchorId="03EFF877" wp14:editId="281BA880">
+                                  <wp:extent cx="3240000" cy="1440000"/>
+                                  <wp:effectExtent l="0" t="0" r="0" b="8255"/>
+                                  <wp:docPr id="9" name="Obraz 9"/>
+                                  <wp:cNvGraphicFramePr>
+                                    <a:graphicFrameLocks xmlns:a="http://schemas.openxmlformats.org/drawingml/2006/main" noChangeAspect="1"/>
+                                  </wp:cNvGraphicFramePr>
+                                  <a:graphic xmlns:a="http://schemas.openxmlformats.org/drawingml/2006/main">
+                                    <a:graphicData uri="http://schemas.openxmlformats.org/drawingml/2006/picture">
+                                      <pic:pic xmlns:pic="http://schemas.openxmlformats.org/drawingml/2006/picture">
+                                        <pic:nvPicPr>
+                                          <pic:cNvPr id="0" name="Picture 21"/>
+                                          <pic:cNvPicPr>
+                                            <a:picLocks noChangeAspect="1" noChangeArrowheads="1"/>
+                                          </pic:cNvPicPr>
+                                        </pic:nvPicPr>
+                                        <pic:blipFill rotWithShape="1">
+                                          <a:blip r:embed="rId11">
+                                            <a:extLst>
+                                              <a:ext uri="{28A0092B-C50C-407E-A947-70E740481C1C}">
+                                                <a14:useLocalDpi xmlns:a14="http://schemas.microsoft.com/office/drawing/2010/main" val="0"/>
+                                              </a:ext>
+                                            </a:extLst>
+                                          </a:blip>
+                                          <a:srcRect t="-1" b="-71"/>
+                                          <a:stretch/>
+                                        </pic:blipFill>
+                                        <pic:spPr bwMode="auto">
+                                          <a:xfrm>
+                                            <a:off x="0" y="0"/>
+                                            <a:ext cx="3240000" cy="1440000"/>
+                                          </a:xfrm>
+                                          <a:prstGeom prst="rect">
+                                            <a:avLst/>
+                                          </a:prstGeom>
+                                          <a:noFill/>
+                                          <a:ln>
+                                            <a:noFill/>
+                                          </a:ln>
+                                          <a:extLst>
+                                            <a:ext uri="{53640926-AAD7-44D8-BBD7-CCE9431645EC}">
+                                              <a14:shadowObscured xmlns:a14="http://schemas.microsoft.com/office/drawing/2010/main"/>
+                                            </a:ext>
+                                          </a:extLst>
+                                        </pic:spPr>
+                                      </pic:pic>
+                                    </a:graphicData>
+                                  </a:graphic>
+                                </wp:inline>
+                              </w:drawing>
+                            </w:r>
+                          </w:p>
+                        </w:txbxContent>
+                      </wps:txbx>
+                      <wps:bodyPr rot="0" vert="horz" wrap="square" lIns="91440" tIns="45720" rIns="91440" bIns="45720" anchor="t" anchorCtr="0">
+                        <a:noAutofit/>
+                      </wps:bodyPr>
+                    </wps:wsp>
+                  </a:graphicData>
+                </a:graphic>
+                <wp14:sizeRelH relativeFrom="margin">
+                  <wp14:pctWidth>0</wp14:pctWidth>
+                </wp14:sizeRelH>
+                <wp14:sizeRelV relativeFrom="margin">
+                  <wp14:pctHeight>0</wp14:pctHeight>
+                </wp14:sizeRelV>
+              </wp:anchor>
+            </w:drawing>
+          </mc:Choice>
+          <mc:Fallback>
+            <w:pict>
+              <v:shape id="Pole tekstowe 2" o:spid="_x0000_s1027" type="#_x0000_t202" style="position:absolute;margin-left:-34.8pt;margin-top:22.8pt;width:610.2pt;height:243.6pt;z-index:251659264;visibility:visible;mso-wrap-style:square;mso-width-percent:0;mso-height-percent:0;mso-wrap-distance-left:9pt;mso-wrap-distance-top:3.6pt;mso-wrap-distance-right:9pt;mso-wrap-distance-bottom:3.6pt;mso-position-horizontal:absolute;mso-position-horizontal-relative:margin;mso-position-vertical:absolute;mso-position-vertical-relative:text;mso-width-percent:0;mso-height-percent:0;mso-width-relative:margin;mso-height-relative:margin;v-text-anchor:top" o:gfxdata="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" filled="f" stroked="f">
+                <v:textbox>
+                  <w:txbxContent>
+                    <w:p>
+                      <w:pPr>
+                        <w:spacing w:after="0"/>
+                        <w:jc w:val="center"/>
+                      </w:pPr>
+                      <w:r>
+                        <w:rPr>
+                          <w:noProof/>
+                        </w:rPr>
+                        <w:drawing>
+                          <wp:inline distT="0" distB="0" distL="0" distR="0" wp14:anchorId="43D174F2" wp14:editId="55803CBB">
+                            <wp:extent cx="3240000" cy="1440000"/>
+                            <wp:effectExtent l="0" t="0" r="0" b="8255"/>
+                            <wp:docPr id="4" name="Obraz 4"/>
+                            <wp:cNvGraphicFramePr>
+                              <a:graphicFrameLocks xmlns:a="http://schemas.openxmlformats.org/drawingml/2006/main" noChangeAspect="1"/>
+                            </wp:cNvGraphicFramePr>
+                            <a:graphic xmlns:a="http://schemas.openxmlformats.org/drawingml/2006/main">
+                              <a:graphicData uri="http://schemas.openxmlformats.org/drawingml/2006/picture">
+                                <pic:pic xmlns:pic="http://schemas.openxmlformats.org/drawingml/2006/picture">
+                                  <pic:nvPicPr>
+                                    <pic:cNvPr id="0" name="Picture 5"/>
+                                    <pic:cNvPicPr>
+                                      <a:picLocks noChangeAspect="1" noChangeArrowheads="1"/>
+                                    </pic:cNvPicPr>
+                                  </pic:nvPicPr>
+                                  <pic:blipFill rotWithShape="1">
+                                    <a:blip r:embed="rId8">
+                                      <a:extLst>
+                                        <a:ext uri="{28A0092B-C50C-407E-A947-70E740481C1C}">
+                                          <a14:useLocalDpi xmlns:a14="http://schemas.microsoft.com/office/drawing/2010/main" val="0"/>
+                                        </a:ext>
+                                      </a:extLst>
+                                    </a:blip>
+                                    <a:srcRect t="3043"/>
+                                    <a:stretch/>
+                                  </pic:blipFill>
+                                  <pic:spPr bwMode="auto">
+                                    <a:xfrm>
+                                      <a:off x="0" y="0"/>
+                                      <a:ext cx="3240000" cy="1440000"/>
+                                    </a:xfrm>
+                                    <a:prstGeom prst="rect">
+                                      <a:avLst/>
+                                    </a:prstGeom>
+                                    <a:noFill/>
+                                    <a:ln>
+                                      <a:noFill/>
+                                    </a:ln>
+                                    <a:extLst>
+                                      <a:ext uri="{53640926-AAD7-44D8-BBD7-CCE9431645EC}">
+                                        <a14:shadowObscured xmlns:a14="http://schemas.microsoft.com/office/drawing/2010/main"/>
+                                      </a:ext>
+                                    </a:extLst>
+                                  </pic:spPr>
+                                </pic:pic>
+                              </a:graphicData>
+                            </a:graphic>
+                          </wp:inline>
+                        </w:drawing>
+                      </w:r>
+                      <w:r>
+                        <w:rPr>
+                          <w:noProof/>
+                        </w:rPr>
+                        <w:drawing>
+                          <wp:inline distT="0" distB="0" distL="0" distR="0" wp14:anchorId="688CF08F" wp14:editId="01F57AF0">
+                            <wp:extent cx="3240000" cy="1440000"/>
+                            <wp:effectExtent l="0" t="0" r="0" b="8255"/>
+                            <wp:docPr id="10" name="Obraz 10"/>
+                            <wp:cNvGraphicFramePr>
+                              <a:graphicFrameLocks xmlns:a="http://schemas.openxmlformats.org/drawingml/2006/main" noChangeAspect="1"/>
+                            </wp:cNvGraphicFramePr>
+                            <a:graphic xmlns:a="http://schemas.openxmlformats.org/drawingml/2006/main">
+                              <a:graphicData uri="http://schemas.openxmlformats.org/drawingml/2006/picture">
+                                <pic:pic xmlns:pic="http://schemas.openxmlformats.org/drawingml/2006/picture">
+                                  <pic:nvPicPr>
+                                    <pic:cNvPr id="0" name="Picture 12"/>
+                                    <pic:cNvPicPr>
+                                      <a:picLocks noChangeAspect="1" noChangeArrowheads="1"/>
+                                    </pic:cNvPicPr>
+                                  </pic:nvPicPr>
+                                  <pic:blipFill rotWithShape="1">
+                                    <a:blip r:embed="rId9">
+                                      <a:extLst>
+                                        <a:ext uri="{28A0092B-C50C-407E-A947-70E740481C1C}">
+                                          <a14:useLocalDpi xmlns:a14="http://schemas.microsoft.com/office/drawing/2010/main" val="0"/>
+                                        </a:ext>
+                                      </a:extLst>
+                                    </a:blip>
+                                    <a:srcRect t="4376" b="9005"/>
+                                    <a:stretch/>
+                                  </pic:blipFill>
+                                  <pic:spPr bwMode="auto">
+                                    <a:xfrm>
+                                      <a:off x="0" y="0"/>
+                                      <a:ext cx="3240000" cy="1440000"/>
+                                    </a:xfrm>
+                                    <a:prstGeom prst="rect">
+                                      <a:avLst/>
+                                    </a:prstGeom>
+                                    <a:noFill/>
+                                    <a:ln>
+                                      <a:noFill/>
+                                    </a:ln>
+                                    <a:extLst>
+                                      <a:ext uri="{53640926-AAD7-44D8-BBD7-CCE9431645EC}">
+                                        <a14:shadowObscured xmlns:a14="http://schemas.microsoft.com/office/drawing/2010/main"/>
+                                      </a:ext>
+                                    </a:extLst>
+                                  </pic:spPr>
+                                </pic:pic>
+                              </a:graphicData>
+                            </a:graphic>
+                          </wp:inline>
+                        </w:drawing>
+                      </w:r>
+                      <w:r>
+                        <w:rPr>
+                          <w:noProof/>
+                        </w:rPr>
+                        <w:drawing>
+                          <wp:inline distT="0" distB="0" distL="0" distR="0" wp14:anchorId="6391A210" wp14:editId="65032E68">
+                            <wp:extent cx="3240000" cy="1440000"/>
+                            <wp:effectExtent l="0" t="0" r="0" b="8255"/>
+                            <wp:docPr id="7" name="Obraz 7"/>
+                            <wp:cNvGraphicFramePr>
+                              <a:graphicFrameLocks xmlns:a="http://schemas.openxmlformats.org/drawingml/2006/main" noChangeAspect="1"/>
+                            </wp:cNvGraphicFramePr>
+                            <a:graphic xmlns:a="http://schemas.openxmlformats.org/drawingml/2006/main">
+                              <a:graphicData uri="http://schemas.openxmlformats.org/drawingml/2006/picture">
+                                <pic:pic xmlns:pic="http://schemas.openxmlformats.org/drawingml/2006/picture">
+                                  <pic:nvPicPr>
+                                    <pic:cNvPr id="0" name="Picture 14"/>
+                                    <pic:cNvPicPr>
+                                      <a:picLocks noChangeAspect="1" noChangeArrowheads="1"/>
+                                    </pic:cNvPicPr>
+                                  </pic:nvPicPr>
+                                  <pic:blipFill>
+                                    <a:blip r:embed="rId10">
+                                      <a:extLst>
+                                        <a:ext uri="{28A0092B-C50C-407E-A947-70E740481C1C}">
+                                          <a14:useLocalDpi xmlns:a14="http://schemas.microsoft.com/office/drawing/2010/main" val="0"/>
+                                        </a:ext>
+                                      </a:extLst>
+                                    </a:blip>
+                                    <a:srcRect/>
+                                    <a:stretch>
+                                      <a:fillRect/>
+                                    </a:stretch>
+                                  </pic:blipFill>
+                                  <pic:spPr bwMode="auto">
+                                    <a:xfrm>
+                                      <a:off x="0" y="0"/>
+                                      <a:ext cx="3240000" cy="1440000"/>
+                                    </a:xfrm>
+                                    <a:prstGeom prst="rect">
+                                      <a:avLst/>
+                                    </a:prstGeom>
+                                    <a:noFill/>
+                                    <a:ln>
+                                      <a:noFill/>
+                                    </a:ln>
+                                  </pic:spPr>
+                                </pic:pic>
+                              </a:graphicData>
+                            </a:graphic>
+                          </wp:inline>
+                        </w:drawing>
+                      </w:r>
+                      <w:r>
+                        <w:rPr>
+                          <w:noProof/>
+                        </w:rPr>
+                        <w:drawing>
+                          <wp:inline distT="0" distB="0" distL="0" distR="0" wp14:anchorId="03EFF877" wp14:editId="281BA880">
+                            <wp:extent cx="3240000" cy="1440000"/>
+                            <wp:effectExtent l="0" t="0" r="0" b="8255"/>
+                            <wp:docPr id="9" name="Obraz 9"/>
+                            <wp:cNvGraphicFramePr>
+                              <a:graphicFrameLocks xmlns:a="http://schemas.openxmlformats.org/drawingml/2006/main" noChangeAspect="1"/>
+                            </wp:cNvGraphicFramePr>
+                            <a:graphic xmlns:a="http://schemas.openxmlformats.org/drawingml/2006/main">
+                              <a:graphicData uri="http://schemas.openxmlformats.org/drawingml/2006/picture">
+                                <pic:pic xmlns:pic="http://schemas.openxmlformats.org/drawingml/2006/picture">
+                                  <pic:nvPicPr>
+                                    <pic:cNvPr id="0" name="Picture 21"/>
+                                    <pic:cNvPicPr>
+                                      <a:picLocks noChangeAspect="1" noChangeArrowheads="1"/>
+                                    </pic:cNvPicPr>
+                                  </pic:nvPicPr>
+                                  <pic:blipFill rotWithShape="1">
+                                    <a:blip r:embed="rId11">
+                                      <a:extLst>
+                                        <a:ext uri="{28A0092B-C50C-407E-A947-70E740481C1C}">
+                                          <a14:useLocalDpi xmlns:a14="http://schemas.microsoft.com/office/drawing/2010/main" val="0"/>
+                                        </a:ext>
+                                      </a:extLst>
+                                    </a:blip>
+                                    <a:srcRect t="-1" b="-71"/>
+                                    <a:stretch/>
+                                  </pic:blipFill>
+                                  <pic:spPr bwMode="auto">
+                                    <a:xfrm>
+                                      <a:off x="0" y="0"/>
+                                      <a:ext cx="3240000" cy="1440000"/>
+                                    </a:xfrm>
+                                    <a:prstGeom prst="rect">
+                                      <a:avLst/>
+                                    </a:prstGeom>
+                                    <a:noFill/>
+                                    <a:ln>
+                                      <a:noFill/>
+                                    </a:ln>
+                                    <a:extLst>
+                                      <a:ext uri="{53640926-AAD7-44D8-BBD7-CCE9431645EC}">
+                                        <a14:shadowObscured xmlns:a14="http://schemas.microsoft.com/office/drawing/2010/main"/>
+                                      </a:ext>
+                                    </a:extLst>
+                                  </pic:spPr>
+                                </pic:pic>
+                              </a:graphicData>
+                            </a:graphic>
+                          </wp:inline>
+                        </w:drawing>
+                      </w:r>
+                    </w:p>
+                  </w:txbxContent>
+                </v:textbox>
+                <w10:wrap type="square" anchorx="margin"/>
+              </v:shape>
+            </w:pict>
+          </mc:Fallback>
+        </mc:AlternateContent>
+      </w:r>
+      <w:r>
+        <w:rPr>
+          <w:lang w:val="pl-PL"/>
+        </w:rPr>
+        <w:t>Cześć pozostałych przedstawiono poniżej:</w:t>
+      </w:r>
+    </w:p>
+    <w:p>
+      <w:pPr>
+        <w:jc w:val="both"/>
+        <w:rPr>
+          <w:noProof/>
+        </w:rPr>
+      </w:pPr>
+      <w:r>
+        <w:rPr>
+          <w:noProof/>
+        </w:rPr>
+        <w:t>Jak więc widzimy, rezultaty są z goła odmienne. Gdyby zawarta była sztucna inteligencja, prawdopodobnie udałoby sie z obrazka znajdującego się w prawym dolnym rogu wyodrębnić ilość oczek, lub nawet całą kość na podstawie zagęszczenia znalezionych obiektów. Widzimy jednak, że kółka są nieregularne (przypominają raczej elpse), oraz nieciągłe. Możnaby próbować łączyć owe linie, jednak prawdopodonie wtedy uzyskalibyśmy dużo połączonych kształtów, z czego dolnej kostce o 6 kropkach wynikiem byłoby 5. Aby temu zapobiec wymagane byłby zapewne heurystyki weryfikujące położenie kropek w zależności od wykrytej ich ilości, co mogłoby w tym wypadku dać prawidłowy rezultat, w ogólności jednak byłoby dużo bardziej złożone, oraz prawdopodobnie nieopłacalne ze względów czasowych. Same wyniki również mogłyby być niezadowalające oraz często zawodn (pochylenie obrazu, niedoskonałości).</w:t>
+      </w:r>
+    </w:p>
+    <w:p>
+      <w:pPr>
+        <w:jc w:val="both"/>
+        <w:rPr>
+          <w:noProof/>
+        </w:rPr>
+      </w:pPr>
+      <w:r>
+        <w:rPr>
+          <w:noProof/>
+        </w:rPr>
+        <w:t xml:space="preserve">           </w:t>
+      </w:r>
+    </w:p>
+    <w:p>
+      <w:pPr>
+        <w:jc w:val="both"/>
         <w:rPr>
           <w:lang w:val="pl-PL"/>
         </w:rPr>
@@ -384,7 +1490,7 @@
     </w:p>
     <w:sectPr>
       <w:pgSz w:w="12240" w:h="15840"/>
-      <w:pgMar w:top="1440" w:right="1440" w:bottom="1440" w:left="1440" w:header="708" w:footer="708" w:gutter="0"/>
+      <w:pgMar w:top="720" w:right="720" w:bottom="720" w:left="720" w:header="708" w:footer="708" w:gutter="0"/>
       <w:cols w:space="708"/>
       <w:docGrid w:linePitch="360"/>
     </w:sectPr>
@@ -1262,7 +2368,6 @@
     <w:basedOn w:val="Normalny"/>
     <w:next w:val="Normalny"/>
     <w:uiPriority w:val="35"/>
-    <w:semiHidden/>
     <w:unhideWhenUsed/>
     <w:qFormat/>
     <w:rsid w:val="00B76F16"/>
@@ -1795,7 +2900,7 @@
 </file>
 
 <file path=customXml/itemProps1.xml><?xml version="1.0" encoding="utf-8"?>
-<ds:datastoreItem xmlns:ds="http://schemas.openxmlformats.org/officeDocument/2006/customXml" ds:itemID="{701E1488-1A9E-47D9-B464-74A1ED17A58C}">
+<ds:datastoreItem xmlns:ds="http://schemas.openxmlformats.org/officeDocument/2006/customXml" ds:itemID="{75F57B89-7E2D-4562-8DFE-5776BCAA022D}">
   <ds:schemaRefs>
     <ds:schemaRef ds:uri="http://schemas.openxmlformats.org/officeDocument/2006/bibliography"/>
   </ds:schemaRefs>

</xml_diff>